<commit_message>
make the DH paramaters 2048 bit
</commit_message>
<xml_diff>
--- a/one time pad.docx
+++ b/one time pad.docx
@@ -1020,13 +1020,7 @@
       </w:r>
       <w:r>
         <w:noBreakHyphen/>
-        <w:t xml:space="preserve">Time Pad scheme, the initial </w:t>
-      </w:r>
-      <w:r>
-        <w:t>seed must</w:t>
-      </w:r>
-      <w:r>
-        <w:t xml:space="preserve"> be shared secretly with the receiver so they can decrypt the message; to do this securely, the sender encrypts the seed using the receiver’s ElGamal public key and attaches an HMAC computed over the seed to guarantee its integrity and authenticity.</w:t>
+        <w:t>Time Pad scheme, the initial seed must be shared secretly with the receiver so they can decrypt the message; to do this securely, the sender encrypts the seed using the receiver’s ElGamal public key and attaches an HMAC computed over the seed to guarantee its integrity and authenticity.</w:t>
       </w:r>
     </w:p>
     <w:p>
@@ -1200,7 +1194,21 @@
           <w:b/>
           <w:bCs/>
         </w:rPr>
-        <w:t xml:space="preserve"> 353 </w:t>
+        <w:t xml:space="preserve"> </w:t>
+      </w:r>
+      <w:r>
+        <w:rPr>
+          <w:b/>
+          <w:bCs/>
+        </w:rPr>
+        <w:t>large one</w:t>
+      </w:r>
+      <w:r>
+        <w:rPr>
+          <w:b/>
+          <w:bCs/>
+        </w:rPr>
+        <w:t xml:space="preserve"> </w:t>
       </w:r>
     </w:p>
     <w:p>
@@ -1237,7 +1245,14 @@
           <w:b/>
           <w:bCs/>
         </w:rPr>
-        <w:t xml:space="preserve"> 3</w:t>
+        <w:t xml:space="preserve"> </w:t>
+      </w:r>
+      <w:r>
+        <w:rPr>
+          <w:b/>
+          <w:bCs/>
+        </w:rPr>
+        <w:t>2</w:t>
       </w:r>
     </w:p>
     <w:p>
@@ -1677,25 +1692,7 @@
           <w:rPr>
             <w:rFonts w:ascii="Cambria Math" w:hAnsi="Cambria Math"/>
           </w:rPr>
-          <m:t>1≤</m:t>
-        </m:r>
-        <m:r>
-          <w:rPr>
-            <w:rFonts w:ascii="Cambria Math" w:hAnsi="Cambria Math"/>
-          </w:rPr>
-          <m:t>seed</m:t>
-        </m:r>
-        <m:r>
-          <w:rPr>
-            <w:rFonts w:ascii="Cambria Math" w:hAnsi="Cambria Math"/>
-          </w:rPr>
-          <m:t>≤</m:t>
-        </m:r>
-        <m:r>
-          <w:rPr>
-            <w:rFonts w:ascii="Cambria Math" w:hAnsi="Cambria Math"/>
-          </w:rPr>
-          <m:t>m</m:t>
+          <m:t>1≤seed≤m</m:t>
         </m:r>
       </m:oMath>
       <w:r>
@@ -1749,20 +1746,6 @@
     </w:p>
     <w:p>
       <w:pPr>
-        <w:ind w:left="720"/>
-        <w:rPr>
-          <w:rFonts w:eastAsiaTheme="minorEastAsia"/>
-        </w:rPr>
-      </w:pPr>
-      <w:r>
-        <w:rPr>
-          <w:rFonts w:eastAsiaTheme="minorEastAsia"/>
-        </w:rPr>
-        <w:t>For each character in the string, compute the encryption using the formula:</w:t>
-      </w:r>
-    </w:p>
-    <w:p>
-      <w:pPr>
         <w:ind w:left="3600" w:firstLine="720"/>
         <w:rPr>
           <w:rFonts w:ascii="Cambria Math" w:eastAsiaTheme="minorEastAsia" w:hAnsi="Cambria Math"/>
@@ -1774,14 +1757,14 @@
           <w:rFonts w:ascii="Cambria Math" w:eastAsiaTheme="minorEastAsia" w:hAnsi="Cambria Math"/>
           <w:i/>
         </w:rPr>
-        <w:t>Ord (Ch</w:t>
+        <w:t>m</w:t>
       </w:r>
       <w:r>
         <w:rPr>
           <w:rFonts w:ascii="Cambria Math" w:eastAsiaTheme="minorEastAsia" w:hAnsi="Cambria Math"/>
           <w:i/>
         </w:rPr>
-        <w:t>) * (</w:t>
+        <w:t xml:space="preserve"> * (</w:t>
       </w:r>
       <w:proofErr w:type="spellStart"/>
       <w:r>
@@ -1789,79 +1772,31 @@
           <w:rFonts w:ascii="Cambria Math" w:eastAsiaTheme="minorEastAsia" w:hAnsi="Cambria Math"/>
           <w:i/>
         </w:rPr>
-        <w:t>ka^b</w:t>
-      </w:r>
-      <w:proofErr w:type="spellEnd"/>
+        <w:t>ka^</w:t>
+      </w:r>
+      <w:proofErr w:type="gramStart"/>
       <w:r>
         <w:rPr>
           <w:rFonts w:ascii="Cambria Math" w:eastAsiaTheme="minorEastAsia" w:hAnsi="Cambria Math"/>
           <w:i/>
         </w:rPr>
-        <w:t xml:space="preserve">)) </w:t>
-      </w:r>
-      <w:proofErr w:type="gramStart"/>
+        <w:t>b</w:t>
+      </w:r>
+      <w:proofErr w:type="spellEnd"/>
       <w:r>
         <w:rPr>
           <w:rFonts w:ascii="Cambria Math" w:eastAsiaTheme="minorEastAsia" w:hAnsi="Cambria Math"/>
           <w:i/>
         </w:rPr>
-        <w:t xml:space="preserve">mod </w:t>
-      </w:r>
+        <w:t>)mod</w:t>
+      </w:r>
+      <w:proofErr w:type="gramEnd"/>
       <w:r>
         <w:rPr>
           <w:rFonts w:ascii="Cambria Math" w:eastAsiaTheme="minorEastAsia" w:hAnsi="Cambria Math"/>
           <w:i/>
         </w:rPr>
-        <w:t xml:space="preserve"> p</w:t>
-      </w:r>
-      <w:proofErr w:type="gramEnd"/>
-    </w:p>
-    <w:p>
-      <w:pPr>
-        <w:pStyle w:val="Heading3"/>
-        <w:ind w:firstLine="720"/>
-        <w:rPr>
-          <w:rFonts w:eastAsiaTheme="minorEastAsia"/>
-        </w:rPr>
-      </w:pPr>
-      <w:r>
-        <w:rPr>
-          <w:rFonts w:eastAsiaTheme="minorEastAsia"/>
-        </w:rPr>
-        <w:t>Store Encrypted Characters:</w:t>
-      </w:r>
-    </w:p>
-    <w:p>
-      <w:pPr>
-        <w:pStyle w:val="ListParagraph"/>
-        <w:numPr>
-          <w:ilvl w:val="0"/>
-          <w:numId w:val="2"/>
-        </w:numPr>
-        <w:rPr>
-          <w:rFonts w:eastAsiaTheme="minorEastAsia"/>
-        </w:rPr>
-      </w:pPr>
-      <w:r>
-        <w:t>Add each encrypted character to a list.</w:t>
-      </w:r>
-    </w:p>
-    <w:p>
-      <w:pPr>
-        <w:pStyle w:val="ListParagraph"/>
-        <w:numPr>
-          <w:ilvl w:val="0"/>
-          <w:numId w:val="2"/>
-        </w:numPr>
-        <w:rPr>
-          <w:rFonts w:eastAsiaTheme="minorEastAsia"/>
-        </w:rPr>
-      </w:pPr>
-      <w:r>
-        <w:rPr>
-          <w:rFonts w:eastAsiaTheme="minorEastAsia"/>
-        </w:rPr>
-        <w:t>Convert the list of encrypted characters back to a string for transmission.</w:t>
+        <w:t xml:space="preserve">  p</w:t>
       </w:r>
     </w:p>
     <w:p>
@@ -2036,28 +1971,6 @@
         <w:t>same</w:t>
       </w:r>
     </w:p>
-    <w:p>
-      <w:pPr>
-        <w:ind w:left="720"/>
-      </w:pPr>
-      <w:r>
-        <w:t xml:space="preserve">To ensure the shared key is suitable for </w:t>
-      </w:r>
-      <w:r>
-        <w:t xml:space="preserve">HMAC </w:t>
-      </w:r>
-      <w:r>
-        <w:t xml:space="preserve">we </w:t>
-      </w:r>
-      <w:r>
-        <w:t>hash</w:t>
-      </w:r>
-      <w:r>
-        <w:t xml:space="preserve"> the shared key</w:t>
-      </w:r>
-    </w:p>
-    <w:p/>
-    <w:p/>
     <w:p/>
     <w:p>
       <w:pPr>
@@ -2128,6 +2041,7 @@
         <w:ind w:firstLine="720"/>
       </w:pPr>
       <w:r>
+        <w:lastRenderedPageBreak/>
         <w:t>Verify The Seed and Decrypt It</w:t>
       </w:r>
     </w:p>
@@ -2306,13 +2220,7 @@
         <w:ind w:firstLine="720"/>
       </w:pPr>
       <w:r>
-        <w:t xml:space="preserve">Send </w:t>
-      </w:r>
-      <w:r>
-        <w:t>Encrypted</w:t>
-      </w:r>
-      <w:r>
-        <w:t xml:space="preserve"> Data</w:t>
+        <w:t>Send Encrypted Data</w:t>
       </w:r>
     </w:p>
     <w:p>
@@ -3864,6 +3772,7 @@
   <w:style w:type="character" w:default="1" w:styleId="DefaultParagraphFont">
     <w:name w:val="Default Paragraph Font"/>
     <w:uiPriority w:val="1"/>
+    <w:semiHidden/>
     <w:unhideWhenUsed/>
   </w:style>
   <w:style w:type="table" w:default="1" w:styleId="TableNormal">

</xml_diff>